<commit_message>
Ready for submission disables ls ..
</commit_message>
<xml_diff>
--- a/Documentation/Report.docx
+++ b/Documentation/Report.docx
@@ -7,6 +7,21 @@
         <w:jc w:val="right"/>
       </w:pPr>
       <w:r>
+        <w:softHyphen/>
+      </w:r>
+      <w:r>
+        <w:softHyphen/>
+      </w:r>
+      <w:r>
+        <w:softHyphen/>
+      </w:r>
+      <w:r>
+        <w:softHyphen/>
+      </w:r>
+      <w:r>
+        <w:softHyphen/>
+      </w:r>
+      <w:r>
         <w:tab/>
       </w:r>
       <w:r>
@@ -100,6 +115,22 @@
           <w:szCs w:val="28"/>
         </w:rPr>
       </w:pPr>
+      <w:r>
+        <w:rPr>
+          <w:rFonts w:ascii="Garamond" w:hAnsi="Garamond" w:cs="Courier New"/>
+          <w:sz w:val="28"/>
+          <w:szCs w:val="28"/>
+        </w:rPr>
+        <w:softHyphen/>
+      </w:r>
+      <w:r>
+        <w:rPr>
+          <w:rFonts w:ascii="Garamond" w:hAnsi="Garamond" w:cs="Courier New"/>
+          <w:sz w:val="28"/>
+          <w:szCs w:val="28"/>
+        </w:rPr>
+        <w:softHyphen/>
+      </w:r>
     </w:p>
     <w:p>
       <w:pPr>
@@ -141,15 +172,107 @@
           <w:sz w:val="28"/>
           <w:szCs w:val="28"/>
         </w:rPr>
-        <w:t>based on the command and parameters the user enters specific actions occur. The program consists of a main file called fatmod.cpp this handles all the commands and delegates them to filesystem.h the filesystem is the main brawns behind the program and takes care of most of the parsing, cd, ls and other commands main functionality.</w:t>
-      </w:r>
-      <w:r>
-        <w:rPr>
-          <w:rFonts w:ascii="Garamond,Courier New" w:eastAsia="Garamond,Courier New" w:hAnsi="Garamond,Courier New" w:cs="Garamond,Courier New"/>
-          <w:sz w:val="28"/>
-          <w:szCs w:val="28"/>
-        </w:rPr>
-        <w:t xml:space="preserve">We have a couple different structs/classes to help organize the data that is stored such as our directory file. </w:t>
+        <w:t xml:space="preserve">based on the command and parameters the user enters specific actions occur. The program consists of a main file called fatmod.cpp this handles all the commands and delegates them to </w:t>
+      </w:r>
+      <w:proofErr w:type="spellStart"/>
+      <w:r>
+        <w:rPr>
+          <w:rFonts w:ascii="Garamond,Courier New" w:eastAsia="Garamond,Courier New" w:hAnsi="Garamond,Courier New" w:cs="Garamond,Courier New"/>
+          <w:sz w:val="28"/>
+          <w:szCs w:val="28"/>
+        </w:rPr>
+        <w:t>filesystem.h</w:t>
+      </w:r>
+      <w:proofErr w:type="spellEnd"/>
+      <w:r>
+        <w:rPr>
+          <w:rFonts w:ascii="Garamond,Courier New" w:eastAsia="Garamond,Courier New" w:hAnsi="Garamond,Courier New" w:cs="Garamond,Courier New"/>
+          <w:sz w:val="28"/>
+          <w:szCs w:val="28"/>
+        </w:rPr>
+        <w:t xml:space="preserve"> the </w:t>
+      </w:r>
+      <w:proofErr w:type="spellStart"/>
+      <w:r>
+        <w:rPr>
+          <w:rFonts w:ascii="Garamond,Courier New" w:eastAsia="Garamond,Courier New" w:hAnsi="Garamond,Courier New" w:cs="Garamond,Courier New"/>
+          <w:sz w:val="28"/>
+          <w:szCs w:val="28"/>
+        </w:rPr>
+        <w:t>filesystem</w:t>
+      </w:r>
+      <w:proofErr w:type="spellEnd"/>
+      <w:r>
+        <w:rPr>
+          <w:rFonts w:ascii="Garamond,Courier New" w:eastAsia="Garamond,Courier New" w:hAnsi="Garamond,Courier New" w:cs="Garamond,Courier New"/>
+          <w:sz w:val="28"/>
+          <w:szCs w:val="28"/>
+        </w:rPr>
+        <w:t xml:space="preserve"> is the main brawns behind the program and takes care of most of the parsing, cd, </w:t>
+      </w:r>
+      <w:proofErr w:type="spellStart"/>
+      <w:r>
+        <w:rPr>
+          <w:rFonts w:ascii="Garamond,Courier New" w:eastAsia="Garamond,Courier New" w:hAnsi="Garamond,Courier New" w:cs="Garamond,Courier New"/>
+          <w:sz w:val="28"/>
+          <w:szCs w:val="28"/>
+        </w:rPr>
+        <w:t>ls</w:t>
+      </w:r>
+      <w:proofErr w:type="spellEnd"/>
+      <w:r>
+        <w:rPr>
+          <w:rFonts w:ascii="Garamond,Courier New" w:eastAsia="Garamond,Courier New" w:hAnsi="Garamond,Courier New" w:cs="Garamond,Courier New"/>
+          <w:sz w:val="28"/>
+          <w:szCs w:val="28"/>
+        </w:rPr>
+        <w:t xml:space="preserve"> and other commands main </w:t>
+      </w:r>
+      <w:proofErr w:type="spellStart"/>
+      <w:proofErr w:type="gramStart"/>
+      <w:r>
+        <w:rPr>
+          <w:rFonts w:ascii="Garamond,Courier New" w:eastAsia="Garamond,Courier New" w:hAnsi="Garamond,Courier New" w:cs="Garamond,Courier New"/>
+          <w:sz w:val="28"/>
+          <w:szCs w:val="28"/>
+        </w:rPr>
+        <w:t>functionality.</w:t>
+      </w:r>
+      <w:r>
+        <w:rPr>
+          <w:rFonts w:ascii="Garamond,Courier New" w:eastAsia="Garamond,Courier New" w:hAnsi="Garamond,Courier New" w:cs="Garamond,Courier New"/>
+          <w:sz w:val="28"/>
+          <w:szCs w:val="28"/>
+        </w:rPr>
+        <w:t>We</w:t>
+      </w:r>
+      <w:proofErr w:type="spellEnd"/>
+      <w:proofErr w:type="gramEnd"/>
+      <w:r>
+        <w:rPr>
+          <w:rFonts w:ascii="Garamond,Courier New" w:eastAsia="Garamond,Courier New" w:hAnsi="Garamond,Courier New" w:cs="Garamond,Courier New"/>
+          <w:sz w:val="28"/>
+          <w:szCs w:val="28"/>
+        </w:rPr>
+        <w:t xml:space="preserve"> have a couple different </w:t>
+      </w:r>
+      <w:proofErr w:type="spellStart"/>
+      <w:r>
+        <w:rPr>
+          <w:rFonts w:ascii="Garamond,Courier New" w:eastAsia="Garamond,Courier New" w:hAnsi="Garamond,Courier New" w:cs="Garamond,Courier New"/>
+          <w:sz w:val="28"/>
+          <w:szCs w:val="28"/>
+        </w:rPr>
+        <w:t>structs</w:t>
+      </w:r>
+      <w:proofErr w:type="spellEnd"/>
+      <w:r>
+        <w:rPr>
+          <w:rFonts w:ascii="Garamond,Courier New" w:eastAsia="Garamond,Courier New" w:hAnsi="Garamond,Courier New" w:cs="Garamond,Courier New"/>
+          <w:sz w:val="28"/>
+          <w:szCs w:val="28"/>
+        </w:rPr>
+        <w:t xml:space="preserve">/classes to help organize the data that is stored such as our directory file. </w:t>
       </w:r>
     </w:p>
     <w:p>
@@ -168,7 +291,79 @@
           <w:sz w:val="28"/>
           <w:szCs w:val="28"/>
         </w:rPr>
-        <w:t>The program takes the file directory and based on the FAT32 specs we parse the information and store it in the data structures we have. When a user wants to do something like rm a file we flag it as per the FAT32 specs from our data structure (vector) and also from the filesystem itself. This ensure changes propogate fully and allows for easy access. For the most part we use our files vector as reference and we continuously add to it as the user changes down to deeper directories.</w:t>
+        <w:t xml:space="preserve">The program takes the file directory and based on the FAT32 specs we parse the information and store it in the data structures we have. When a user wants to do something like </w:t>
+      </w:r>
+      <w:proofErr w:type="spellStart"/>
+      <w:r>
+        <w:rPr>
+          <w:rFonts w:ascii="Garamond,Courier New" w:eastAsia="Garamond,Courier New" w:hAnsi="Garamond,Courier New" w:cs="Garamond,Courier New"/>
+          <w:sz w:val="28"/>
+          <w:szCs w:val="28"/>
+        </w:rPr>
+        <w:t>rm</w:t>
+      </w:r>
+      <w:proofErr w:type="spellEnd"/>
+      <w:r>
+        <w:rPr>
+          <w:rFonts w:ascii="Garamond,Courier New" w:eastAsia="Garamond,Courier New" w:hAnsi="Garamond,Courier New" w:cs="Garamond,Courier New"/>
+          <w:sz w:val="28"/>
+          <w:szCs w:val="28"/>
+        </w:rPr>
+        <w:t xml:space="preserve"> a file we flag it as per the FAT32 specs from our data structure (vector) and also from the </w:t>
+      </w:r>
+      <w:proofErr w:type="spellStart"/>
+      <w:r>
+        <w:rPr>
+          <w:rFonts w:ascii="Garamond,Courier New" w:eastAsia="Garamond,Courier New" w:hAnsi="Garamond,Courier New" w:cs="Garamond,Courier New"/>
+          <w:sz w:val="28"/>
+          <w:szCs w:val="28"/>
+        </w:rPr>
+        <w:t>filesystem</w:t>
+      </w:r>
+      <w:proofErr w:type="spellEnd"/>
+      <w:r>
+        <w:rPr>
+          <w:rFonts w:ascii="Garamond,Courier New" w:eastAsia="Garamond,Courier New" w:hAnsi="Garamond,Courier New" w:cs="Garamond,Courier New"/>
+          <w:sz w:val="28"/>
+          <w:szCs w:val="28"/>
+        </w:rPr>
+        <w:t xml:space="preserve"> itself. </w:t>
+      </w:r>
+      <w:proofErr w:type="gramStart"/>
+      <w:r>
+        <w:rPr>
+          <w:rFonts w:ascii="Garamond,Courier New" w:eastAsia="Garamond,Courier New" w:hAnsi="Garamond,Courier New" w:cs="Garamond,Courier New"/>
+          <w:sz w:val="28"/>
+          <w:szCs w:val="28"/>
+        </w:rPr>
+        <w:t>This ensure</w:t>
+      </w:r>
+      <w:proofErr w:type="gramEnd"/>
+      <w:r>
+        <w:rPr>
+          <w:rFonts w:ascii="Garamond,Courier New" w:eastAsia="Garamond,Courier New" w:hAnsi="Garamond,Courier New" w:cs="Garamond,Courier New"/>
+          <w:sz w:val="28"/>
+          <w:szCs w:val="28"/>
+        </w:rPr>
+        <w:t xml:space="preserve"> changes </w:t>
+      </w:r>
+      <w:proofErr w:type="spellStart"/>
+      <w:r>
+        <w:rPr>
+          <w:rFonts w:ascii="Garamond,Courier New" w:eastAsia="Garamond,Courier New" w:hAnsi="Garamond,Courier New" w:cs="Garamond,Courier New"/>
+          <w:sz w:val="28"/>
+          <w:szCs w:val="28"/>
+        </w:rPr>
+        <w:t>propogate</w:t>
+      </w:r>
+      <w:proofErr w:type="spellEnd"/>
+      <w:r>
+        <w:rPr>
+          <w:rFonts w:ascii="Garamond,Courier New" w:eastAsia="Garamond,Courier New" w:hAnsi="Garamond,Courier New" w:cs="Garamond,Courier New"/>
+          <w:sz w:val="28"/>
+          <w:szCs w:val="28"/>
+        </w:rPr>
+        <w:t xml:space="preserve"> fully and allows for easy access. For the most part we use our files vector as reference and we continuously add to it as the user changes down to deeper directories.</w:t>
       </w:r>
     </w:p>
     <w:p>
@@ -190,7 +385,41 @@
           <w:sz w:val="28"/>
           <w:szCs w:val="28"/>
         </w:rPr>
-        <w:t xml:space="preserve"> to extend the capabilities further. We utilize a lot of filesystem parsing and the program and have worked very hard on it.</w:t>
+        <w:t xml:space="preserve"> to extend the capabilities further. We utilize a lot of </w:t>
+      </w:r>
+      <w:proofErr w:type="spellStart"/>
+      <w:r>
+        <w:rPr>
+          <w:rFonts w:ascii="Garamond,Courier New" w:eastAsia="Garamond,Courier New" w:hAnsi="Garamond,Courier New" w:cs="Garamond,Courier New"/>
+          <w:sz w:val="28"/>
+          <w:szCs w:val="28"/>
+        </w:rPr>
+        <w:t>fi</w:t>
+      </w:r>
+      <w:r>
+        <w:rPr>
+          <w:rFonts w:ascii="Garamond,Courier New" w:eastAsia="Garamond,Courier New" w:hAnsi="Garamond,Courier New" w:cs="Garamond,Courier New"/>
+          <w:sz w:val="28"/>
+          <w:szCs w:val="28"/>
+        </w:rPr>
+        <w:t>lesystem</w:t>
+      </w:r>
+      <w:proofErr w:type="spellEnd"/>
+      <w:r>
+        <w:rPr>
+          <w:rFonts w:ascii="Garamond,Courier New" w:eastAsia="Garamond,Courier New" w:hAnsi="Garamond,Courier New" w:cs="Garamond,Courier New"/>
+          <w:sz w:val="28"/>
+          <w:szCs w:val="28"/>
+        </w:rPr>
+        <w:t xml:space="preserve"> parsing</w:t>
+      </w:r>
+      <w:r>
+        <w:rPr>
+          <w:rFonts w:ascii="Garamond,Courier New" w:eastAsia="Garamond,Courier New" w:hAnsi="Garamond,Courier New" w:cs="Garamond,Courier New"/>
+          <w:sz w:val="28"/>
+          <w:szCs w:val="28"/>
+        </w:rPr>
+        <w:t xml:space="preserve"> and have worked very hard on it.</w:t>
       </w:r>
     </w:p>
     <w:p>
@@ -268,8 +497,12 @@
     <w:p>
       <w:r>
         <w:tab/>
-        <w:t>INSERT GIT LOG</w:t>
-      </w:r>
+      </w:r>
+      <w:r>
+        <w:t>GIT LOG is zipped.</w:t>
+      </w:r>
+      <w:bookmarkStart w:id="0" w:name="_GoBack"/>
+      <w:bookmarkEnd w:id="0"/>
     </w:p>
     <w:p>
       <w:pPr>
@@ -377,6 +610,21 @@
           <w:numId w:val="1"/>
         </w:numPr>
       </w:pPr>
+      <w:r>
+        <w:t>MKDIR</w:t>
+      </w:r>
+    </w:p>
+    <w:p>
+      <w:pPr>
+        <w:pStyle w:val="ListParagraph"/>
+        <w:numPr>
+          <w:ilvl w:val="0"/>
+          <w:numId w:val="1"/>
+        </w:numPr>
+      </w:pPr>
+      <w:r>
+        <w:t>UNDELETE</w:t>
+      </w:r>
     </w:p>
     <w:p/>
     <w:p>
@@ -418,6 +666,126 @@
         </w:rPr>
         <w:t xml:space="preserve">Issue: </w:t>
       </w:r>
+      <w:r>
+        <w:rPr>
+          <w:rFonts w:ascii="Garamond" w:eastAsia="Garamond" w:hAnsi="Garamond" w:cs="Garamond"/>
+          <w:color w:val="000000" w:themeColor="text1"/>
+          <w:sz w:val="28"/>
+          <w:szCs w:val="28"/>
+        </w:rPr>
+        <w:t>CD</w:t>
+      </w:r>
+      <w:proofErr w:type="gramStart"/>
+      <w:r>
+        <w:rPr>
+          <w:rFonts w:ascii="Garamond" w:eastAsia="Garamond" w:hAnsi="Garamond" w:cs="Garamond"/>
+          <w:color w:val="000000" w:themeColor="text1"/>
+          <w:sz w:val="28"/>
+          <w:szCs w:val="28"/>
+        </w:rPr>
+        <w:t>..</w:t>
+      </w:r>
+      <w:proofErr w:type="gramEnd"/>
+    </w:p>
+    <w:p>
+      <w:pPr>
+        <w:numPr>
+          <w:ilvl w:val="0"/>
+          <w:numId w:val="2"/>
+        </w:numPr>
+        <w:rPr>
+          <w:rFonts w:ascii="Garamond" w:hAnsi="Garamond"/>
+          <w:color w:val="000000"/>
+          <w:sz w:val="28"/>
+          <w:szCs w:val="28"/>
+        </w:rPr>
+      </w:pPr>
+      <w:r>
+        <w:rPr>
+          <w:rFonts w:ascii="Garamond" w:eastAsia="Garamond" w:hAnsi="Garamond" w:cs="Garamond"/>
+          <w:color w:val="000000" w:themeColor="text1"/>
+          <w:sz w:val="28"/>
+          <w:szCs w:val="28"/>
+        </w:rPr>
+        <w:t>Issue: Sometimes multiple creates in a directory break</w:t>
+      </w:r>
+    </w:p>
+    <w:p>
+      <w:pPr>
+        <w:numPr>
+          <w:ilvl w:val="0"/>
+          <w:numId w:val="2"/>
+        </w:numPr>
+        <w:rPr>
+          <w:rFonts w:ascii="Garamond" w:hAnsi="Garamond"/>
+          <w:color w:val="000000"/>
+          <w:sz w:val="28"/>
+          <w:szCs w:val="28"/>
+        </w:rPr>
+      </w:pPr>
+      <w:r>
+        <w:rPr>
+          <w:rFonts w:ascii="Garamond" w:eastAsia="Garamond" w:hAnsi="Garamond" w:cs="Garamond"/>
+          <w:color w:val="000000" w:themeColor="text1"/>
+          <w:sz w:val="28"/>
+          <w:szCs w:val="28"/>
+        </w:rPr>
+        <w:t>CAN cd or LS to a child that is not within the current</w:t>
+      </w:r>
+    </w:p>
+    <w:p>
+      <w:pPr>
+        <w:numPr>
+          <w:ilvl w:val="0"/>
+          <w:numId w:val="2"/>
+        </w:numPr>
+        <w:rPr>
+          <w:rFonts w:ascii="Garamond" w:hAnsi="Garamond"/>
+          <w:color w:val="000000"/>
+          <w:sz w:val="28"/>
+          <w:szCs w:val="28"/>
+        </w:rPr>
+      </w:pPr>
+      <w:proofErr w:type="spellStart"/>
+      <w:r>
+        <w:rPr>
+          <w:rFonts w:ascii="Garamond" w:eastAsia="Garamond" w:hAnsi="Garamond" w:cs="Garamond"/>
+          <w:color w:val="000000" w:themeColor="text1"/>
+          <w:sz w:val="28"/>
+          <w:szCs w:val="28"/>
+        </w:rPr>
+        <w:t>Rm</w:t>
+      </w:r>
+      <w:proofErr w:type="spellEnd"/>
+      <w:r>
+        <w:rPr>
+          <w:rFonts w:ascii="Garamond" w:eastAsia="Garamond" w:hAnsi="Garamond" w:cs="Garamond"/>
+          <w:color w:val="000000" w:themeColor="text1"/>
+          <w:sz w:val="28"/>
+          <w:szCs w:val="28"/>
+        </w:rPr>
+        <w:t xml:space="preserve"> and </w:t>
+      </w:r>
+      <w:proofErr w:type="spellStart"/>
+      <w:r>
+        <w:rPr>
+          <w:rFonts w:ascii="Garamond" w:eastAsia="Garamond" w:hAnsi="Garamond" w:cs="Garamond"/>
+          <w:color w:val="000000" w:themeColor="text1"/>
+          <w:sz w:val="28"/>
+          <w:szCs w:val="28"/>
+        </w:rPr>
+        <w:t>rmdir</w:t>
+      </w:r>
+      <w:proofErr w:type="spellEnd"/>
+      <w:r>
+        <w:rPr>
+          <w:rFonts w:ascii="Garamond" w:eastAsia="Garamond" w:hAnsi="Garamond" w:cs="Garamond"/>
+          <w:color w:val="000000" w:themeColor="text1"/>
+          <w:sz w:val="28"/>
+          <w:szCs w:val="28"/>
+        </w:rPr>
+        <w:t xml:space="preserve"> can display a value after removal.</w:t>
+      </w:r>
     </w:p>
     <w:p/>
     <w:p>
@@ -434,6 +802,7 @@
           <w:sz w:val="44"/>
           <w:szCs w:val="44"/>
         </w:rPr>
+        <w:lastRenderedPageBreak/>
         <w:t>Suggestions for Assignment Write-up</w:t>
       </w:r>
     </w:p>
@@ -483,8 +852,9 @@
           <w:sz w:val="28"/>
           <w:szCs w:val="28"/>
         </w:rPr>
-        <w:t xml:space="preserve">I found the program to be out of the ordinary which is good and it was interesting </w:t>
-      </w:r>
+        <w:t xml:space="preserve">I found the program to be out of the </w:t>
+      </w:r>
+      <w:proofErr w:type="gramStart"/>
       <w:r>
         <w:rPr>
           <w:rFonts w:ascii="Garamond,Courier New" w:eastAsia="Garamond,Courier New" w:hAnsi="Garamond,Courier New" w:cs="Garamond,Courier New"/>
@@ -492,9 +862,9 @@
           <w:sz w:val="28"/>
           <w:szCs w:val="28"/>
         </w:rPr>
-        <w:lastRenderedPageBreak/>
-        <w:t>when things all started falling into place.</w:t>
-      </w:r>
+        <w:t>ordinary which is good</w:t>
+      </w:r>
+      <w:proofErr w:type="gramEnd"/>
       <w:r>
         <w:rPr>
           <w:rFonts w:ascii="Garamond,Courier New" w:eastAsia="Garamond,Courier New" w:hAnsi="Garamond,Courier New" w:cs="Garamond,Courier New"/>
@@ -502,14 +872,21 @@
           <w:sz w:val="28"/>
           <w:szCs w:val="28"/>
         </w:rPr>
+        <w:t xml:space="preserve"> and it was interesting when things all started falling into place.</w:t>
+      </w:r>
+      <w:r>
+        <w:rPr>
+          <w:rFonts w:ascii="Garamond,Courier New" w:eastAsia="Garamond,Courier New" w:hAnsi="Garamond,Courier New" w:cs="Garamond,Courier New"/>
+          <w:color w:val="auto"/>
+          <w:sz w:val="28"/>
+          <w:szCs w:val="28"/>
+        </w:rPr>
         <w:t xml:space="preserve"> I would just try and add more visuals to the slides as for me at least I find visuals very helpful.</w:t>
       </w:r>
-      <w:bookmarkStart w:id="0" w:name="_GoBack"/>
-      <w:bookmarkEnd w:id="0"/>
     </w:p>
     <w:p/>
     <w:p>
-      <w:r>
+      <w:pPr>
         <w:rPr>
           <w:rFonts w:ascii="Garamond,Courier New" w:eastAsia="Garamond,Courier New" w:hAnsi="Garamond,Courier New" w:cs="Garamond,Courier New"/>
           <w:b/>
@@ -518,9 +895,81 @@
           <w:sz w:val="28"/>
           <w:szCs w:val="28"/>
         </w:rPr>
+      </w:pPr>
+      <w:r>
+        <w:rPr>
+          <w:rFonts w:ascii="Garamond,Courier New" w:eastAsia="Garamond,Courier New" w:hAnsi="Garamond,Courier New" w:cs="Garamond,Courier New"/>
+          <w:b/>
+          <w:bCs/>
+          <w:color w:val="auto"/>
+          <w:sz w:val="28"/>
+          <w:szCs w:val="28"/>
+        </w:rPr>
         <w:t>Joe:</w:t>
       </w:r>
     </w:p>
+    <w:p>
+      <w:pPr>
+        <w:rPr>
+          <w:rFonts w:ascii="Garamond,Courier New" w:eastAsia="Garamond,Courier New" w:hAnsi="Garamond,Courier New" w:cs="Garamond,Courier New"/>
+          <w:b/>
+          <w:bCs/>
+          <w:color w:val="auto"/>
+          <w:sz w:val="28"/>
+          <w:szCs w:val="28"/>
+        </w:rPr>
+      </w:pPr>
+      <w:r>
+        <w:rPr>
+          <w:rFonts w:ascii="Garamond,Courier New" w:eastAsia="Garamond,Courier New" w:hAnsi="Garamond,Courier New" w:cs="Garamond,Courier New"/>
+          <w:color w:val="auto"/>
+          <w:sz w:val="28"/>
+          <w:szCs w:val="28"/>
+        </w:rPr>
+        <w:t xml:space="preserve">I wish there was a bit more direct guidance from the professor </w:t>
+      </w:r>
+      <w:proofErr w:type="spellStart"/>
+      <w:r>
+        <w:rPr>
+          <w:rFonts w:ascii="Garamond,Courier New" w:eastAsia="Garamond,Courier New" w:hAnsi="Garamond,Courier New" w:cs="Garamond,Courier New"/>
+          <w:color w:val="auto"/>
+          <w:sz w:val="28"/>
+          <w:szCs w:val="28"/>
+        </w:rPr>
+        <w:t>regardint</w:t>
+      </w:r>
+      <w:proofErr w:type="spellEnd"/>
+      <w:r>
+        <w:rPr>
+          <w:rFonts w:ascii="Garamond,Courier New" w:eastAsia="Garamond,Courier New" w:hAnsi="Garamond,Courier New" w:cs="Garamond,Courier New"/>
+          <w:color w:val="auto"/>
+          <w:sz w:val="28"/>
+          <w:szCs w:val="28"/>
+        </w:rPr>
+        <w:t xml:space="preserve"> the assignment itself, I am not sure if that is something that needs to be fixed however. The assignment itself was good in that it helped us learn a lot about how </w:t>
+      </w:r>
+      <w:proofErr w:type="spellStart"/>
+      <w:r>
+        <w:rPr>
+          <w:rFonts w:ascii="Garamond,Courier New" w:eastAsia="Garamond,Courier New" w:hAnsi="Garamond,Courier New" w:cs="Garamond,Courier New"/>
+          <w:color w:val="auto"/>
+          <w:sz w:val="28"/>
+          <w:szCs w:val="28"/>
+        </w:rPr>
+        <w:t>filesystems</w:t>
+      </w:r>
+      <w:proofErr w:type="spellEnd"/>
+      <w:r>
+        <w:rPr>
+          <w:rFonts w:ascii="Garamond,Courier New" w:eastAsia="Garamond,Courier New" w:hAnsi="Garamond,Courier New" w:cs="Garamond,Courier New"/>
+          <w:color w:val="auto"/>
+          <w:sz w:val="28"/>
+          <w:szCs w:val="28"/>
+        </w:rPr>
+        <w:t xml:space="preserve"> work in general.</w:t>
+      </w:r>
+    </w:p>
+    <w:p/>
     <w:sectPr>
       <w:pgSz w:w="12240" w:h="15840"/>
       <w:pgMar w:top="1440" w:right="1440" w:bottom="1440" w:left="1440" w:header="0" w:footer="0" w:gutter="0"/>
@@ -1816,7 +2265,7 @@
   <a:extraClrSchemeLst/>
   <a:extLst>
     <a:ext uri="{05A4C25C-085E-4340-85A3-A5531E510DB2}">
-      <thm15:themeFamily xmlns:thm15="http://schemas.microsoft.com/office/thememl/2012/main" xmlns="" name="Office Theme" id="{62F939B6-93AF-4DB8-9C6B-D6C7DFDC589F}" vid="{4A3C46E8-61CC-4603-A589-7422A47A8E4A}"/>
+      <thm15:themeFamily xmlns="" xmlns:thm15="http://schemas.microsoft.com/office/thememl/2012/main" name="Office Theme" id="{62F939B6-93AF-4DB8-9C6B-D6C7DFDC589F}" vid="{4A3C46E8-61CC-4603-A589-7422A47A8E4A}"/>
     </a:ext>
   </a:extLst>
 </a:theme>

</xml_diff>